<commit_message>
2019.11.22.04.24 Se agrega secuencia did\'actica 17
</commit_message>
<xml_diff>
--- a/20191104_Problema_Primal_Problema_Dual/ProblemaPrimal_ProblemaDual.docx
+++ b/20191104_Problema_Primal_Problema_Dual/ProblemaPrimal_ProblemaDual.docx
@@ -354,6 +354,11 @@
       </w:pPr>
       <w:bookmarkStart w:id="0" w:name="_GoBack"/>
       <w:bookmarkEnd w:id="0"/>
+    </w:p>
+    <w:p>
+      <w:pPr>
+        <w:jc w:val="both"/>
+      </w:pPr>
     </w:p>
     <w:sectPr>
       <w:pgSz w:w="12240" w:h="15840"/>

</xml_diff>